<commit_message>
Add materials for Week 2
</commit_message>
<xml_diff>
--- a/code/Week01_IntroML/Lab1_Pima_Diabetes_Instructions.docx
+++ b/code/Week01_IntroML/Lab1_Pima_Diabetes_Instructions.docx
@@ -45,21 +45,7 @@
             <w:rStyle w:val="Hyperlink"/>
             <w:lang w:val="en-TH"/>
           </w:rPr>
-          <w:t xml:space="preserve">Pima Indians Diabetes </w:t>
-        </w:r>
-        <w:r>
-          <w:rPr>
-            <w:rStyle w:val="Hyperlink"/>
-            <w:lang w:val="en-TH"/>
-          </w:rPr>
-          <w:t>d</w:t>
-        </w:r>
-        <w:r>
-          <w:rPr>
-            <w:rStyle w:val="Hyperlink"/>
-            <w:lang w:val="en-TH"/>
-          </w:rPr>
-          <w:t>ataset</w:t>
+          <w:t>Pima Indians Diabetes dataset</w:t>
         </w:r>
       </w:hyperlink>
       <w:r>
@@ -442,10 +428,10 @@
           <w:lang w:val="en-TH"/>
         </w:rPr>
         <w:drawing>
-          <wp:inline distT="0" distB="0" distL="0" distR="0" wp14:anchorId="09B7AD2F" wp14:editId="0E42AC5D">
+          <wp:inline distT="0" distB="0" distL="0" distR="0" wp14:anchorId="5AA38443" wp14:editId="2C5CDFD3">
             <wp:extent cx="5731510" cy="3396615"/>
             <wp:effectExtent l="0" t="0" r="0" b="0"/>
-            <wp:docPr id="715839975" name="Picture 1"/>
+            <wp:docPr id="1210158026" name="Picture 1" descr="A diagram of a process flow&#10;&#10;AI-generated content may be incorrect."/>
             <wp:cNvGraphicFramePr>
               <a:graphicFrameLocks xmlns:a="http://schemas.openxmlformats.org/drawingml/2006/main" noChangeAspect="1"/>
             </wp:cNvGraphicFramePr>
@@ -453,7 +439,7 @@
               <a:graphicData uri="http://schemas.openxmlformats.org/drawingml/2006/picture">
                 <pic:pic xmlns:pic="http://schemas.openxmlformats.org/drawingml/2006/picture">
                   <pic:nvPicPr>
-                    <pic:cNvPr id="715839975" name="Picture 715839975"/>
+                    <pic:cNvPr id="1210158026" name="Picture 1" descr="A diagram of a process flow&#10;&#10;AI-generated content may be incorrect."/>
                     <pic:cNvPicPr/>
                   </pic:nvPicPr>
                   <pic:blipFill>
@@ -912,7 +898,7 @@
         </w:rPr>
         <w:lastRenderedPageBreak/>
         <w:drawing>
-          <wp:inline distT="0" distB="0" distL="0" distR="0" wp14:anchorId="0FBF4247" wp14:editId="1823E9E1">
+          <wp:inline distT="0" distB="0" distL="0" distR="0" wp14:anchorId="0FBF4247" wp14:editId="3C83EE61">
             <wp:extent cx="2579077" cy="3161212"/>
             <wp:effectExtent l="0" t="0" r="0" b="1270"/>
             <wp:docPr id="273616361" name="Picture 2"/>
@@ -1106,7 +1092,19 @@
         <w:rPr>
           <w:lang w:val="en-TH"/>
         </w:rPr>
-        <w:t xml:space="preserve">1.8 </w:t>
+        <w:t>1.</w:t>
+      </w:r>
+      <w:r>
+        <w:rPr>
+          <w:lang w:val="en-TH"/>
+        </w:rPr>
+        <w:t>8</w:t>
+      </w:r>
+      <w:r>
+        <w:rPr>
+          <w:lang w:val="en-TH"/>
+        </w:rPr>
+        <w:t xml:space="preserve"> </w:t>
       </w:r>
       <w:r>
         <w:rPr>
@@ -1114,13 +1112,101 @@
           <w:bCs/>
           <w:lang w:val="en-TH"/>
         </w:rPr>
+        <w:t>Table Partitioner</w:t>
+      </w:r>
+      <w:r>
+        <w:rPr>
+          <w:lang w:val="en-TH"/>
+        </w:rPr>
+        <w:t xml:space="preserve"> – Drag Table Partitioner, connect from </w:t>
+      </w:r>
+      <w:r>
+        <w:rPr>
+          <w:rStyle w:val="Strong"/>
+        </w:rPr>
+        <w:t>Missing Value</w:t>
+      </w:r>
+      <w:r>
+        <w:rPr>
+          <w:lang w:val="en-TH"/>
+        </w:rPr>
+        <w:t xml:space="preserve">, choose a train/test split (e.g. 70/30) and tick “Stratified” by </w:t>
+      </w:r>
+      <w:r>
+        <w:rPr>
+          <w:b/>
+          <w:bCs/>
+          <w:lang w:val="en-TH"/>
+        </w:rPr>
+        <w:t>Outcome</w:t>
+      </w:r>
+      <w:r>
+        <w:rPr>
+          <w:lang w:val="en-TH"/>
+        </w:rPr>
+        <w:t>; this creates a fair split with similar class balance in both partitions.</w:t>
+      </w:r>
+    </w:p>
+    <w:p>
+      <w:pPr>
+        <w:spacing w:after="160" w:line="259" w:lineRule="auto"/>
+        <w:rPr>
+          <w:lang w:val="en-TH"/>
+        </w:rPr>
+      </w:pPr>
+      <w:r>
+        <w:rPr>
+          <w:lang w:val="en-TH"/>
+        </w:rPr>
+        <w:t>1.</w:t>
+      </w:r>
+      <w:r>
+        <w:rPr>
+          <w:lang w:val="en-TH"/>
+        </w:rPr>
+        <w:t>9</w:t>
+      </w:r>
+      <w:r>
+        <w:rPr>
+          <w:lang w:val="en-TH"/>
+        </w:rPr>
+        <w:t xml:space="preserve"> </w:t>
+      </w:r>
+      <w:r>
+        <w:rPr>
+          <w:b/>
+          <w:bCs/>
+          <w:lang w:val="en-TH"/>
+        </w:rPr>
         <w:t>Normalizer (Standardization)</w:t>
       </w:r>
       <w:r>
         <w:rPr>
           <w:lang w:val="en-TH"/>
         </w:rPr>
-        <w:t xml:space="preserve"> – Drag Normalizer, connect from Missing Value, set method to </w:t>
+        <w:t xml:space="preserve"> – Drag Normalizer, connect from </w:t>
+      </w:r>
+      <w:r>
+        <w:rPr>
+          <w:b/>
+          <w:bCs/>
+          <w:lang w:val="en-TH"/>
+        </w:rPr>
+        <w:t>Table Partitioner</w:t>
+      </w:r>
+      <w:r>
+        <w:rPr>
+          <w:b/>
+          <w:bCs/>
+          <w:lang w:val="en-TH"/>
+        </w:rPr>
+        <w:t xml:space="preserve"> training set</w:t>
+      </w:r>
+      <w:r>
+        <w:rPr>
+          <w:lang w:val="en-TH"/>
+        </w:rPr>
+        <w:t xml:space="preserve">, set method to </w:t>
       </w:r>
       <w:r>
         <w:rPr>
@@ -1136,21 +1222,89 @@
         </w:rPr>
         <w:t xml:space="preserve"> for all feature columns; this gives zero-mean, unit-variance inputs for Logistic Regression.</w:t>
       </w:r>
-      <w:r>
-        <w:rPr>
-          <w:lang w:val="en-TH"/>
-        </w:rPr>
-        <w:br/>
-      </w:r>
     </w:p>
     <w:p>
       <w:pPr>
         <w:spacing w:after="160" w:line="259" w:lineRule="auto"/>
-        <w:jc w:val="center"/>
-        <w:rPr>
-          <w:lang w:val="en-TH"/>
-        </w:rPr>
-      </w:pPr>
+        <w:rPr>
+          <w:lang w:val="en-TH"/>
+        </w:rPr>
+      </w:pPr>
+      <w:r>
+        <w:rPr>
+          <w:lang w:val="en-TH"/>
+        </w:rPr>
+        <w:lastRenderedPageBreak/>
+        <w:t>1.</w:t>
+      </w:r>
+      <w:r>
+        <w:rPr>
+          <w:lang w:val="en-TH"/>
+        </w:rPr>
+        <w:t>10</w:t>
+      </w:r>
+      <w:r>
+        <w:rPr>
+          <w:lang w:val="en-TH"/>
+        </w:rPr>
+        <w:t xml:space="preserve"> </w:t>
+      </w:r>
+      <w:r>
+        <w:rPr>
+          <w:b/>
+          <w:bCs/>
+          <w:lang w:val="en-TH"/>
+        </w:rPr>
+        <w:t>Normalizer (</w:t>
+      </w:r>
+      <w:r>
+        <w:rPr>
+          <w:b/>
+          <w:bCs/>
+          <w:lang w:val="en-TH"/>
+        </w:rPr>
+        <w:t>Apply</w:t>
+      </w:r>
+      <w:r>
+        <w:rPr>
+          <w:b/>
+          <w:bCs/>
+          <w:lang w:val="en-TH"/>
+        </w:rPr>
+        <w:t>)</w:t>
+      </w:r>
+      <w:r>
+        <w:rPr>
+          <w:lang w:val="en-TH"/>
+        </w:rPr>
+        <w:t xml:space="preserve"> – Drag Normalizer</w:t>
+      </w:r>
+      <w:r>
+        <w:rPr>
+          <w:lang w:val="en-TH"/>
+        </w:rPr>
+        <w:t xml:space="preserve"> (Apply)</w:t>
+      </w:r>
+      <w:r>
+        <w:rPr>
+          <w:lang w:val="en-TH"/>
+        </w:rPr>
+        <w:t xml:space="preserve">, connect from </w:t>
+      </w:r>
+      <w:r>
+        <w:rPr>
+          <w:b/>
+          <w:bCs/>
+          <w:lang w:val="en-TH"/>
+        </w:rPr>
+        <w:t>Normalizer model and Table patritioner testing set</w:t>
+      </w:r>
+      <w:r>
+        <w:rPr>
+          <w:lang w:val="en-TH"/>
+        </w:rPr>
+        <w:t>. We will use the output of this node for all the test set that feed into models later.</w:t>
+      </w:r>
     </w:p>
     <w:p>
       <w:pPr>
@@ -1161,38 +1315,30 @@
       </w:pPr>
       <w:r>
         <w:rPr>
-          <w:lang w:val="en-TH"/>
-        </w:rPr>
-        <w:lastRenderedPageBreak/>
-        <w:t xml:space="preserve">1.9 </w:t>
-      </w:r>
-      <w:r>
+          <w:noProof/>
+          <w:lang w:val="en-TH"/>
+        </w:rPr>
+        <w:pict w14:anchorId="4C2D22EF">
+          <v:rect id="_x0000_i1026" alt="" style="width:435.25pt;height:.05pt;mso-width-percent:0;mso-height-percent:0;mso-width-percent:0;mso-height-percent:0" o:hrpct="930" o:hralign="center" o:hrstd="t" o:hr="t" fillcolor="#a0a0a0" stroked="f"/>
+        </w:pict>
+      </w:r>
+    </w:p>
+    <w:p>
+      <w:pPr>
+        <w:spacing w:after="160" w:line="259" w:lineRule="auto"/>
         <w:rPr>
           <w:b/>
           <w:bCs/>
           <w:lang w:val="en-TH"/>
         </w:rPr>
-        <w:t>Table Partitioner</w:t>
-      </w:r>
-      <w:r>
-        <w:rPr>
-          <w:lang w:val="en-TH"/>
-        </w:rPr>
-        <w:t xml:space="preserve"> – Drag Table Partitioner, connect from Normalizer, choose a train/test split (e.g. 70/30) and tick “Stratified” by </w:t>
-      </w:r>
+      </w:pPr>
       <w:r>
         <w:rPr>
           <w:b/>
           <w:bCs/>
           <w:lang w:val="en-TH"/>
         </w:rPr>
-        <w:t>Outcome</w:t>
-      </w:r>
-      <w:r>
-        <w:rPr>
-          <w:lang w:val="en-TH"/>
-        </w:rPr>
-        <w:t>; this creates a fair split with similar class balance in both partitions.</w:t>
+        <w:t>2) Decision Tree (Baseline Model) block</w:t>
       </w:r>
     </w:p>
     <w:p>
@@ -1204,72 +1350,47 @@
       </w:pPr>
       <w:r>
         <w:rPr>
-          <w:noProof/>
-          <w:lang w:val="en-TH"/>
-        </w:rPr>
-        <w:pict w14:anchorId="67A6290D">
-          <v:rect id="_x0000_i1026" alt="" style="width:451.15pt;height:.05pt;mso-width-percent:0;mso-height-percent:0;mso-width-percent:0;mso-height-percent:0" o:hrpct="964" o:hralign="center" o:hrstd="t" o:hr="t" fillcolor="#a0a0a0" stroked="f"/>
-        </w:pict>
-      </w:r>
-    </w:p>
-    <w:p>
-      <w:pPr>
-        <w:spacing w:after="160" w:line="259" w:lineRule="auto"/>
+          <w:lang w:val="en-TH"/>
+        </w:rPr>
+        <w:t xml:space="preserve">2.1 </w:t>
+      </w:r>
+      <w:r>
         <w:rPr>
           <w:b/>
           <w:bCs/>
           <w:lang w:val="en-TH"/>
         </w:rPr>
-      </w:pPr>
-      <w:r>
-        <w:rPr>
-          <w:b/>
-          <w:bCs/>
-          <w:lang w:val="en-TH"/>
-        </w:rPr>
-        <w:t>2) Decision Tree (Baseline Model) block</w:t>
-      </w:r>
-    </w:p>
-    <w:p>
-      <w:pPr>
-        <w:spacing w:after="160" w:line="259" w:lineRule="auto"/>
-        <w:rPr>
-          <w:lang w:val="en-TH"/>
-        </w:rPr>
-      </w:pPr>
-      <w:r>
-        <w:rPr>
-          <w:lang w:val="en-TH"/>
-        </w:rPr>
-        <w:t xml:space="preserve">2.1 </w:t>
-      </w:r>
-      <w:r>
-        <w:rPr>
-          <w:b/>
-          <w:bCs/>
-          <w:lang w:val="en-TH"/>
-        </w:rPr>
         <w:t>Decision Tree Learner</w:t>
       </w:r>
       <w:r>
         <w:rPr>
           <w:lang w:val="en-TH"/>
         </w:rPr>
-        <w:t xml:space="preserve"> – Drag Decision Tree Learner, connect its data input to the </w:t>
-      </w:r>
-      <w:r>
-        <w:rPr>
-          <w:i/>
-          <w:iCs/>
-          <w:lang w:val="en-TH"/>
-        </w:rPr>
-        <w:t>first</w:t>
-      </w:r>
-      <w:r>
-        <w:rPr>
-          <w:lang w:val="en-TH"/>
-        </w:rPr>
-        <w:t xml:space="preserve"> output port of Table Partitioner (training data), configure </w:t>
+        <w:t xml:space="preserve"> – Drag Decision Tree Learner, connect its data input to the</w:t>
+      </w:r>
+      <w:r>
+        <w:rPr>
+          <w:lang w:val="en-TH"/>
+        </w:rPr>
+        <w:t xml:space="preserve"> </w:t>
+      </w:r>
+      <w:r>
+        <w:rPr>
+          <w:lang w:val="en-TH"/>
+        </w:rPr>
+        <w:t xml:space="preserve">output port of </w:t>
+      </w:r>
+      <w:r>
+        <w:rPr>
+          <w:lang w:val="en-TH"/>
+        </w:rPr>
+        <w:t>Normalizer</w:t>
+      </w:r>
+      <w:r>
+        <w:rPr>
+          <w:lang w:val="en-TH"/>
+        </w:rPr>
+        <w:t xml:space="preserve"> (training data), configure </w:t>
       </w:r>
       <w:r>
         <w:rPr>
@@ -1391,7 +1512,151 @@
         <w:rPr>
           <w:lang w:val="en-TH"/>
         </w:rPr>
-        <w:t xml:space="preserve"> – Drag Decision Tree Predictor, connect its model input to the Decision Tree Learner and its data input to the </w:t>
+        <w:t xml:space="preserve"> – Drag Decision Tree Predictor, connect its model input to the Decision Tree Learner and its data input to the output port of </w:t>
+      </w:r>
+      <w:r>
+        <w:rPr>
+          <w:lang w:val="en-TH"/>
+        </w:rPr>
+        <w:t>Normalizer (Apply)</w:t>
+      </w:r>
+      <w:r>
+        <w:rPr>
+          <w:lang w:val="en-TH"/>
+        </w:rPr>
+        <w:t xml:space="preserve"> (test data); execute to get predictions.</w:t>
+      </w:r>
+    </w:p>
+    <w:p>
+      <w:pPr>
+        <w:spacing w:after="160" w:line="259" w:lineRule="auto"/>
+        <w:rPr>
+          <w:lang w:val="en-TH"/>
+        </w:rPr>
+      </w:pPr>
+      <w:r>
+        <w:rPr>
+          <w:lang w:val="en-TH"/>
+        </w:rPr>
+        <w:t xml:space="preserve">2.3 </w:t>
+      </w:r>
+      <w:r>
+        <w:rPr>
+          <w:b/>
+          <w:bCs/>
+          <w:lang w:val="en-TH"/>
+        </w:rPr>
+        <w:t>Scorer</w:t>
+      </w:r>
+      <w:r>
+        <w:rPr>
+          <w:lang w:val="en-TH"/>
+        </w:rPr>
+        <w:t xml:space="preserve"> – Drag Scorer, connect from Decision Tree Predictor output and configure Outcome as true class; execute to view accuracy, confusion matrix, ROC etc. – this is the KNIME-side evaluation of the baseline.</w:t>
+      </w:r>
+    </w:p>
+    <w:p>
+      <w:pPr>
+        <w:spacing w:after="160" w:line="259" w:lineRule="auto"/>
+        <w:rPr>
+          <w:lang w:val="en-TH"/>
+        </w:rPr>
+      </w:pPr>
+      <w:r>
+        <w:rPr>
+          <w:lang w:val="en-TH"/>
+        </w:rPr>
+        <w:lastRenderedPageBreak/>
+        <w:t xml:space="preserve">2.4 </w:t>
+      </w:r>
+      <w:r>
+        <w:rPr>
+          <w:b/>
+          <w:bCs/>
+          <w:lang w:val="en-TH"/>
+        </w:rPr>
+        <w:t>PMML Writer (export tree to Python)</w:t>
+      </w:r>
+      <w:r>
+        <w:rPr>
+          <w:lang w:val="en-TH"/>
+        </w:rPr>
+        <w:t xml:space="preserve"> – Drag PMML Writer, connect the model port from Decision Tree Learner</w:t>
+      </w:r>
+      <w:r>
+        <w:rPr>
+          <w:lang w:val="en-TH"/>
+        </w:rPr>
+        <w:t>,</w:t>
+      </w:r>
+      <w:r>
+        <w:rPr>
+          <w:lang w:val="en-TH"/>
+        </w:rPr>
+        <w:t xml:space="preserve"> and configure it to write d-tree.pmml into the </w:t>
+      </w:r>
+      <w:r>
+        <w:rPr>
+          <w:lang w:val="en-TH"/>
+        </w:rPr>
+        <w:t>destination</w:t>
+      </w:r>
+      <w:r>
+        <w:rPr>
+          <w:lang w:val="en-TH"/>
+        </w:rPr>
+        <w:t xml:space="preserve"> folder; this file will later be loaded and evaluated in Python.</w:t>
+      </w:r>
+    </w:p>
+    <w:p>
+      <w:pPr>
+        <w:spacing w:after="160" w:line="259" w:lineRule="auto"/>
+        <w:rPr>
+          <w:lang w:val="en-TH"/>
+        </w:rPr>
+      </w:pPr>
+      <w:r>
+        <w:rPr>
+          <w:b/>
+          <w:bCs/>
+          <w:lang w:val="en-TH"/>
+        </w:rPr>
+        <w:t>2.5 Column Filter (simulate unlabeled deployment data)</w:t>
+      </w:r>
+      <w:r>
+        <w:rPr>
+          <w:lang w:val="en-TH"/>
+        </w:rPr>
+        <w:br/>
+        <w:t xml:space="preserve">Drag a </w:t>
+      </w:r>
+      <w:r>
+        <w:rPr>
+          <w:b/>
+          <w:bCs/>
+          <w:lang w:val="en-TH"/>
+        </w:rPr>
+        <w:t>Column Filter</w:t>
+      </w:r>
+      <w:r>
+        <w:rPr>
+          <w:lang w:val="en-TH"/>
+        </w:rPr>
+        <w:t xml:space="preserve"> node, connect it from the </w:t>
+      </w:r>
+      <w:r>
+        <w:rPr>
+          <w:b/>
+          <w:bCs/>
+          <w:lang w:val="en-TH"/>
+        </w:rPr>
+        <w:t>normalizer (apply)</w:t>
+      </w:r>
+      <w:r>
+        <w:rPr>
+          <w:lang w:val="en-TH"/>
+        </w:rPr>
+        <w:t xml:space="preserve">, and </w:t>
       </w:r>
       <w:r>
         <w:rPr>
@@ -1399,13 +1664,27 @@
           <w:iCs/>
           <w:lang w:val="en-TH"/>
         </w:rPr>
-        <w:t>second</w:t>
-      </w:r>
-      <w:r>
-        <w:rPr>
-          <w:lang w:val="en-TH"/>
-        </w:rPr>
-        <w:t xml:space="preserve"> output port of Table Partitioner (test data); execute to get predictions.</w:t>
+        <w:t>deselect</w:t>
+      </w:r>
+      <w:r>
+        <w:rPr>
+          <w:lang w:val="en-TH"/>
+        </w:rPr>
+        <w:t xml:space="preserve"> the </w:t>
+      </w:r>
+      <w:r>
+        <w:rPr>
+          <w:b/>
+          <w:bCs/>
+          <w:lang w:val="en-TH"/>
+        </w:rPr>
+        <w:t>Outcome</w:t>
+      </w:r>
+      <w:r>
+        <w:rPr>
+          <w:lang w:val="en-TH"/>
+        </w:rPr>
+        <w:t xml:space="preserve"> column so only the predictor features remain; this simulates a real deployment situation where you want to score new patients but do not know their diagnosis yet.</w:t>
       </w:r>
     </w:p>
     <w:p>
@@ -1417,23 +1696,88 @@
       </w:pPr>
       <w:r>
         <w:rPr>
-          <w:lang w:val="en-TH"/>
-        </w:rPr>
-        <w:t xml:space="preserve">2.3 </w:t>
-      </w:r>
-      <w:r>
-        <w:rPr>
           <w:b/>
           <w:bCs/>
           <w:lang w:val="en-TH"/>
         </w:rPr>
-        <w:t>Scorer</w:t>
-      </w:r>
-      <w:r>
-        <w:rPr>
-          <w:lang w:val="en-TH"/>
-        </w:rPr>
-        <w:t xml:space="preserve"> – Drag Scorer, connect from Decision Tree Predictor output and configure Outcome as true class; execute to view accuracy, confusion matrix, ROC etc. – this is the KNIME-side evaluation of the baseline.</w:t>
+        <w:t>2.6 PMML Reader + Decision Tree Predictor (deployment branch)</w:t>
+      </w:r>
+      <w:r>
+        <w:rPr>
+          <w:lang w:val="en-TH"/>
+        </w:rPr>
+        <w:br/>
+        <w:t xml:space="preserve">Use </w:t>
+      </w:r>
+      <w:r>
+        <w:rPr>
+          <w:b/>
+          <w:bCs/>
+          <w:lang w:val="en-TH"/>
+        </w:rPr>
+        <w:t>PMML Reader</w:t>
+      </w:r>
+      <w:r>
+        <w:rPr>
+          <w:lang w:val="en-TH"/>
+        </w:rPr>
+        <w:t xml:space="preserve"> to load the saved </w:t>
+      </w:r>
+      <w:r>
+        <w:rPr>
+          <w:b/>
+          <w:bCs/>
+          <w:lang w:val="en-TH"/>
+        </w:rPr>
+        <w:t>d-tree.pmml</w:t>
+      </w:r>
+      <w:r>
+        <w:rPr>
+          <w:lang w:val="en-TH"/>
+        </w:rPr>
+        <w:t xml:space="preserve">, then drag a second </w:t>
+      </w:r>
+      <w:r>
+        <w:rPr>
+          <w:b/>
+          <w:bCs/>
+          <w:lang w:val="en-TH"/>
+        </w:rPr>
+        <w:t>Decision Tree Predictor</w:t>
+      </w:r>
+      <w:r>
+        <w:rPr>
+          <w:lang w:val="en-TH"/>
+        </w:rPr>
+        <w:t xml:space="preserve"> and connect its </w:t>
+      </w:r>
+      <w:r>
+        <w:rPr>
+          <w:i/>
+          <w:iCs/>
+          <w:lang w:val="en-TH"/>
+        </w:rPr>
+        <w:t>model</w:t>
+      </w:r>
+      <w:r>
+        <w:rPr>
+          <w:lang w:val="en-TH"/>
+        </w:rPr>
+        <w:t xml:space="preserve"> input to the PMML Reader and its </w:t>
+      </w:r>
+      <w:r>
+        <w:rPr>
+          <w:i/>
+          <w:iCs/>
+          <w:lang w:val="en-TH"/>
+        </w:rPr>
+        <w:t>data</w:t>
+      </w:r>
+      <w:r>
+        <w:rPr>
+          <w:lang w:val="en-TH"/>
+        </w:rPr>
+        <w:t xml:space="preserve"> input to the Column Filter output; this shows how a trained tree model, stored as PMML, can be reloaded and applied to feature-only data in a separate workflow or at deployment time.</w:t>
       </w:r>
     </w:p>
     <w:p>
@@ -1445,36 +1789,40 @@
       </w:pPr>
       <w:r>
         <w:rPr>
-          <w:lang w:val="en-TH"/>
-        </w:rPr>
-        <w:lastRenderedPageBreak/>
-        <w:t xml:space="preserve">2.4 </w:t>
-      </w:r>
-      <w:r>
-        <w:rPr>
           <w:b/>
           <w:bCs/>
           <w:lang w:val="en-TH"/>
         </w:rPr>
-        <w:t>PMML Writer (export tree to Python)</w:t>
-      </w:r>
-      <w:r>
-        <w:rPr>
-          <w:lang w:val="en-TH"/>
-        </w:rPr>
-        <w:t xml:space="preserve"> – Drag PMML Writer, connect the model port from Decision Tree Learner</w:t>
-      </w:r>
-      <w:r>
-        <w:rPr>
-          <w:lang w:val="en-TH"/>
-        </w:rPr>
-        <w:t>,</w:t>
-      </w:r>
-      <w:r>
-        <w:rPr>
-          <w:lang w:val="en-TH"/>
-        </w:rPr>
-        <w:t xml:space="preserve"> and configure it to write d-tree.pmml into the </w:t>
+        <w:t>2.7 CSV Writer (prediction.csv for external use</w:t>
+      </w:r>
+      <w:r>
+        <w:rPr>
+          <w:b/>
+          <w:bCs/>
+          <w:lang w:val="en-TH"/>
+        </w:rPr>
+        <w:t>)</w:t>
+      </w:r>
+      <w:r>
+        <w:rPr>
+          <w:lang w:val="en-TH"/>
+        </w:rPr>
+        <w:br/>
+        <w:t xml:space="preserve">Drag a </w:t>
+      </w:r>
+      <w:r>
+        <w:rPr>
+          <w:b/>
+          <w:bCs/>
+          <w:lang w:val="en-TH"/>
+        </w:rPr>
+        <w:t>CSV Writer</w:t>
+      </w:r>
+      <w:r>
+        <w:rPr>
+          <w:lang w:val="en-TH"/>
+        </w:rPr>
+        <w:t xml:space="preserve">, connect it to the second Decision Tree Predictor, and configure it to write prediction.csv into the </w:t>
       </w:r>
       <w:r>
         <w:rPr>
@@ -1486,7 +1834,13 @@
         <w:rPr>
           <w:lang w:val="en-TH"/>
         </w:rPr>
-        <w:t xml:space="preserve"> folder; this file will later be loaded and evaluated in Python.</w:t>
+        <w:t xml:space="preserve"> folder; this exports the predicted class and probabilities for each patient, which can be used as the final deployment output</w:t>
+      </w:r>
+      <w:r>
+        <w:rPr>
+          <w:lang w:val="en-TH"/>
+        </w:rPr>
+        <w:t>.</w:t>
       </w:r>
     </w:p>
     <w:p>
@@ -1498,32 +1852,44 @@
       </w:pPr>
       <w:r>
         <w:rPr>
+          <w:noProof/>
+          <w:lang w:val="en-TH"/>
+        </w:rPr>
+        <w:pict w14:anchorId="07E0F09E">
+          <v:rect id="_x0000_i1025" alt="" style="width:435.25pt;height:.05pt;mso-width-percent:0;mso-height-percent:0;mso-width-percent:0;mso-height-percent:0" o:hrpct="930" o:hralign="center" o:hrstd="t" o:hr="t" fillcolor="#a0a0a0" stroked="f"/>
+        </w:pict>
+      </w:r>
+    </w:p>
+    <w:p>
+      <w:pPr>
+        <w:spacing w:after="160" w:line="259" w:lineRule="auto"/>
+        <w:rPr>
           <w:b/>
           <w:bCs/>
           <w:lang w:val="en-TH"/>
         </w:rPr>
-        <w:t>2.5 Column Filter (simulate unlabeled deployment data)</w:t>
-      </w:r>
-      <w:r>
-        <w:rPr>
-          <w:lang w:val="en-TH"/>
-        </w:rPr>
-        <w:br/>
-        <w:t xml:space="preserve">Drag a </w:t>
-      </w:r>
+      </w:pPr>
       <w:r>
         <w:rPr>
           <w:b/>
           <w:bCs/>
           <w:lang w:val="en-TH"/>
         </w:rPr>
-        <w:t>Column Filter</w:t>
-      </w:r>
-      <w:r>
-        <w:rPr>
-          <w:lang w:val="en-TH"/>
-        </w:rPr>
-        <w:t xml:space="preserve"> node, connect it from the </w:t>
+        <w:t>3) Logistic Regression Model &amp; Global Feature Importances block</w:t>
+      </w:r>
+    </w:p>
+    <w:p>
+      <w:pPr>
+        <w:spacing w:after="160" w:line="259" w:lineRule="auto"/>
+        <w:rPr>
+          <w:lang w:val="en-TH"/>
+        </w:rPr>
+      </w:pPr>
+      <w:r>
+        <w:rPr>
+          <w:lang w:val="en-TH"/>
+        </w:rPr>
+        <w:t xml:space="preserve">3.1 </w:t>
       </w:r>
       <w:r>
         <w:rPr>
@@ -1531,27 +1897,39 @@
           <w:bCs/>
           <w:lang w:val="en-TH"/>
         </w:rPr>
-        <w:t>second output of Table Partitioner</w:t>
-      </w:r>
-      <w:r>
-        <w:rPr>
-          <w:lang w:val="en-TH"/>
-        </w:rPr>
-        <w:t xml:space="preserve">, and </w:t>
-      </w:r>
-      <w:r>
-        <w:rPr>
-          <w:i/>
-          <w:iCs/>
-          <w:lang w:val="en-TH"/>
-        </w:rPr>
-        <w:t>deselect</w:t>
-      </w:r>
-      <w:r>
-        <w:rPr>
-          <w:lang w:val="en-TH"/>
-        </w:rPr>
-        <w:t xml:space="preserve"> the </w:t>
+        <w:t>Logistic Regression Learner</w:t>
+      </w:r>
+      <w:r>
+        <w:rPr>
+          <w:lang w:val="en-TH"/>
+        </w:rPr>
+        <w:t xml:space="preserve"> – Drag Logistic Regression Learner, connect its data input to the output of </w:t>
+      </w:r>
+      <w:r>
+        <w:rPr>
+          <w:lang w:val="en-TH"/>
+        </w:rPr>
+        <w:t xml:space="preserve">Normalizer </w:t>
+      </w:r>
+      <w:r>
+        <w:rPr>
+          <w:lang w:val="en-TH"/>
+        </w:rPr>
+        <w:t>(standardized training data), set Outcome as the target and run it to train the LR model.</w:t>
+      </w:r>
+    </w:p>
+    <w:p>
+      <w:pPr>
+        <w:spacing w:after="160" w:line="259" w:lineRule="auto"/>
+        <w:rPr>
+          <w:lang w:val="en-TH"/>
+        </w:rPr>
+      </w:pPr>
+      <w:r>
+        <w:rPr>
+          <w:lang w:val="en-TH"/>
+        </w:rPr>
+        <w:t xml:space="preserve">3.2 </w:t>
       </w:r>
       <w:r>
         <w:rPr>
@@ -1559,13 +1937,25 @@
           <w:bCs/>
           <w:lang w:val="en-TH"/>
         </w:rPr>
-        <w:t>Outcome</w:t>
-      </w:r>
-      <w:r>
-        <w:rPr>
-          <w:lang w:val="en-TH"/>
-        </w:rPr>
-        <w:t xml:space="preserve"> column so only the predictor features remain; this simulates a real deployment situation where you want to score new patients but do not know their diagnosis yet.</w:t>
+        <w:t>Logistic Regression Predictor</w:t>
+      </w:r>
+      <w:r>
+        <w:rPr>
+          <w:lang w:val="en-TH"/>
+        </w:rPr>
+        <w:t xml:space="preserve"> – Drag Logistic Regression Predictor, connect the model input from the LR Learner and the data input from the output of </w:t>
+      </w:r>
+      <w:r>
+        <w:rPr>
+          <w:lang w:val="en-TH"/>
+        </w:rPr>
+        <w:t>Normalizer (Apply)</w:t>
+      </w:r>
+      <w:r>
+        <w:rPr>
+          <w:lang w:val="en-TH"/>
+        </w:rPr>
+        <w:t xml:space="preserve"> (test data); execute to obtain probability scores and predicted class.</w:t>
       </w:r>
     </w:p>
     <w:p>
@@ -1577,18 +1967,38 @@
       </w:pPr>
       <w:r>
         <w:rPr>
+          <w:lang w:val="en-TH"/>
+        </w:rPr>
+        <w:lastRenderedPageBreak/>
+        <w:t xml:space="preserve">3.3 </w:t>
+      </w:r>
+      <w:r>
+        <w:rPr>
           <w:b/>
           <w:bCs/>
           <w:lang w:val="en-TH"/>
         </w:rPr>
-        <w:t>2.6 PMML Reader + Decision Tree Predictor (deployment branch)</w:t>
-      </w:r>
-      <w:r>
-        <w:rPr>
-          <w:lang w:val="en-TH"/>
-        </w:rPr>
-        <w:br/>
-        <w:t xml:space="preserve">Use </w:t>
+        <w:t>Scorer (LR evaluation)</w:t>
+      </w:r>
+      <w:r>
+        <w:rPr>
+          <w:lang w:val="en-TH"/>
+        </w:rPr>
+        <w:t xml:space="preserve"> – Drag another Scorer, connect from LR Predictor, configure Outcome as the true class, and execute to compare LR performance with the Decision Tree baseline.</w:t>
+      </w:r>
+    </w:p>
+    <w:p>
+      <w:pPr>
+        <w:spacing w:after="160" w:line="259" w:lineRule="auto"/>
+        <w:rPr>
+          <w:lang w:val="en-TH"/>
+        </w:rPr>
+      </w:pPr>
+      <w:r>
+        <w:rPr>
+          <w:lang w:val="en-TH"/>
+        </w:rPr>
+        <w:t xml:space="preserve">3.4 </w:t>
       </w:r>
       <w:r>
         <w:rPr>
@@ -1596,13 +2006,39 @@
           <w:bCs/>
           <w:lang w:val="en-TH"/>
         </w:rPr>
-        <w:t>PMML Reader</w:t>
-      </w:r>
-      <w:r>
-        <w:rPr>
-          <w:lang w:val="en-TH"/>
-        </w:rPr>
-        <w:t xml:space="preserve"> to load the saved </w:t>
+        <w:t>PMML Writer (export LR to Python)</w:t>
+      </w:r>
+      <w:r>
+        <w:rPr>
+          <w:lang w:val="en-TH"/>
+        </w:rPr>
+        <w:t xml:space="preserve"> – Drag PMML Writer, connect from Logistic Regression Learner’s model port, configure the file name log-reg.pmml in the </w:t>
+      </w:r>
+      <w:r>
+        <w:rPr>
+          <w:lang w:val="en-TH"/>
+        </w:rPr>
+        <w:t>destination</w:t>
+      </w:r>
+      <w:r>
+        <w:rPr>
+          <w:lang w:val="en-TH"/>
+        </w:rPr>
+        <w:t xml:space="preserve"> folder; this allows the Python notebook to load and evaluate the KNIME LR model via PyPMML.</w:t>
+      </w:r>
+    </w:p>
+    <w:p>
+      <w:pPr>
+        <w:spacing w:after="160" w:line="259" w:lineRule="auto"/>
+        <w:rPr>
+          <w:lang w:val="en-TH"/>
+        </w:rPr>
+      </w:pPr>
+      <w:r>
+        <w:rPr>
+          <w:lang w:val="en-TH"/>
+        </w:rPr>
+        <w:t xml:space="preserve">3.5 </w:t>
       </w:r>
       <w:r>
         <w:rPr>
@@ -1610,13 +2046,13 @@
           <w:bCs/>
           <w:lang w:val="en-TH"/>
         </w:rPr>
-        <w:t>d-tree.pmml</w:t>
-      </w:r>
-      <w:r>
-        <w:rPr>
-          <w:lang w:val="en-TH"/>
-        </w:rPr>
-        <w:t xml:space="preserve">, then drag a second </w:t>
+        <w:t>Capture Workflow Start / End (wrap LR workflow as object)</w:t>
+      </w:r>
+      <w:r>
+        <w:rPr>
+          <w:lang w:val="en-TH"/>
+        </w:rPr>
+        <w:t xml:space="preserve"> – Drag Capture Workflow Start before the LR Predictor/Scorer branch and Capture Workflow End after them; this turns the whole LR scoring workflow into a </w:t>
       </w:r>
       <w:r>
         <w:rPr>
@@ -1624,353 +2060,29 @@
           <w:bCs/>
           <w:lang w:val="en-TH"/>
         </w:rPr>
-        <w:t>Decision Tree Predictor</w:t>
-      </w:r>
-      <w:r>
-        <w:rPr>
-          <w:lang w:val="en-TH"/>
-        </w:rPr>
-        <w:t xml:space="preserve"> and connect its </w:t>
-      </w:r>
-      <w:r>
-        <w:rPr>
-          <w:i/>
-          <w:iCs/>
-          <w:lang w:val="en-TH"/>
-        </w:rPr>
-        <w:t>model</w:t>
-      </w:r>
-      <w:r>
-        <w:rPr>
-          <w:lang w:val="en-TH"/>
-        </w:rPr>
-        <w:t xml:space="preserve"> input to the PMML Reader and its </w:t>
-      </w:r>
-      <w:r>
-        <w:rPr>
-          <w:i/>
-          <w:iCs/>
-          <w:lang w:val="en-TH"/>
-        </w:rPr>
-        <w:t>data</w:t>
-      </w:r>
-      <w:r>
-        <w:rPr>
-          <w:lang w:val="en-TH"/>
-        </w:rPr>
-        <w:t xml:space="preserve"> input to the Column Filter output; this shows how a trained tree model, stored as PMML, can be reloaded and applied to feature-only data in a separate workflow or at deployment time.</w:t>
+        <w:t>workflow object</w:t>
+      </w:r>
+      <w:r>
+        <w:rPr>
+          <w:lang w:val="en-TH"/>
+        </w:rPr>
+        <w:t xml:space="preserve"> that the Global Feature Importance component can call internally.</w:t>
       </w:r>
     </w:p>
     <w:p>
       <w:pPr>
         <w:spacing w:after="160" w:line="259" w:lineRule="auto"/>
-        <w:rPr>
-          <w:lang w:val="en-TH"/>
-        </w:rPr>
-      </w:pPr>
-      <w:r>
-        <w:rPr>
-          <w:b/>
-          <w:bCs/>
-          <w:lang w:val="en-TH"/>
-        </w:rPr>
-        <w:t>2.7 CSV Writer (prediction.csv for external use</w:t>
-      </w:r>
-      <w:r>
-        <w:rPr>
-          <w:b/>
-          <w:bCs/>
-          <w:lang w:val="en-TH"/>
-        </w:rPr>
-        <w:t>)</w:t>
-      </w:r>
-      <w:r>
-        <w:rPr>
-          <w:lang w:val="en-TH"/>
-        </w:rPr>
+        <w:jc w:val="both"/>
+      </w:pPr>
+      <w:r>
+        <w:rPr>
+          <w:rStyle w:val="Strong"/>
+        </w:rPr>
+        <w:t>3.6 Global Feature Importance (download component from KNIME Hub and connect it)</w:t>
+      </w:r>
+      <w:r>
         <w:br/>
-        <w:t xml:space="preserve">Drag a </w:t>
-      </w:r>
-      <w:r>
-        <w:rPr>
-          <w:b/>
-          <w:bCs/>
-          <w:lang w:val="en-TH"/>
-        </w:rPr>
-        <w:t>CSV Writer</w:t>
-      </w:r>
-      <w:r>
-        <w:rPr>
-          <w:lang w:val="en-TH"/>
-        </w:rPr>
-        <w:t xml:space="preserve">, connect it to the second Decision Tree Predictor, and configure it to write prediction.csv into the </w:t>
-      </w:r>
-      <w:r>
-        <w:rPr>
-          <w:lang w:val="en-TH"/>
-        </w:rPr>
-        <w:t>destination</w:t>
-      </w:r>
-      <w:r>
-        <w:rPr>
-          <w:lang w:val="en-TH"/>
-        </w:rPr>
-        <w:t xml:space="preserve"> folder; this exports the predicted class and probabilities for each patient, which can be used as the final deployment output</w:t>
-      </w:r>
-      <w:r>
-        <w:rPr>
-          <w:lang w:val="en-TH"/>
-        </w:rPr>
-        <w:t>.</w:t>
-      </w:r>
-    </w:p>
-    <w:p>
-      <w:pPr>
-        <w:spacing w:after="160" w:line="259" w:lineRule="auto"/>
-        <w:rPr>
-          <w:lang w:val="en-TH"/>
-        </w:rPr>
-      </w:pPr>
-      <w:r>
-        <w:rPr>
-          <w:noProof/>
-          <w:lang w:val="en-TH"/>
-        </w:rPr>
-        <w:pict w14:anchorId="58E6826A">
-          <v:rect id="_x0000_i1025" alt="" style="width:451.15pt;height:.05pt;mso-width-percent:0;mso-height-percent:0;mso-width-percent:0;mso-height-percent:0" o:hrpct="964" o:hralign="center" o:hrstd="t" o:hr="t" fillcolor="#a0a0a0" stroked="f"/>
-        </w:pict>
-      </w:r>
-    </w:p>
-    <w:p>
-      <w:pPr>
-        <w:spacing w:after="160" w:line="259" w:lineRule="auto"/>
-        <w:rPr>
-          <w:b/>
-          <w:bCs/>
-          <w:lang w:val="en-TH"/>
-        </w:rPr>
-      </w:pPr>
-      <w:r>
-        <w:rPr>
-          <w:b/>
-          <w:bCs/>
-          <w:lang w:val="en-TH"/>
-        </w:rPr>
-        <w:t>3) Logistic Regression Model &amp; Global Feature Importances block</w:t>
-      </w:r>
-    </w:p>
-    <w:p>
-      <w:pPr>
-        <w:spacing w:after="160" w:line="259" w:lineRule="auto"/>
-        <w:rPr>
-          <w:lang w:val="en-TH"/>
-        </w:rPr>
-      </w:pPr>
-      <w:r>
-        <w:rPr>
-          <w:lang w:val="en-TH"/>
-        </w:rPr>
-        <w:t xml:space="preserve">3.1 </w:t>
-      </w:r>
-      <w:r>
-        <w:rPr>
-          <w:b/>
-          <w:bCs/>
-          <w:lang w:val="en-TH"/>
-        </w:rPr>
-        <w:t>Logistic Regression Learner</w:t>
-      </w:r>
-      <w:r>
-        <w:rPr>
-          <w:lang w:val="en-TH"/>
-        </w:rPr>
-        <w:t xml:space="preserve"> – Drag Logistic Regression Learner, connect its data input to the </w:t>
-      </w:r>
-      <w:r>
-        <w:rPr>
-          <w:i/>
-          <w:iCs/>
-          <w:lang w:val="en-TH"/>
-        </w:rPr>
-        <w:t>first</w:t>
-      </w:r>
-      <w:r>
-        <w:rPr>
-          <w:lang w:val="en-TH"/>
-        </w:rPr>
-        <w:t xml:space="preserve"> output of Table Partitioner (standardized training data), set Outcome as the target and run it to train the LR model.</w:t>
-      </w:r>
-    </w:p>
-    <w:p>
-      <w:pPr>
-        <w:spacing w:after="160" w:line="259" w:lineRule="auto"/>
-        <w:rPr>
-          <w:lang w:val="en-TH"/>
-        </w:rPr>
-      </w:pPr>
-      <w:r>
-        <w:rPr>
-          <w:lang w:val="en-TH"/>
-        </w:rPr>
-        <w:t xml:space="preserve">3.2 </w:t>
-      </w:r>
-      <w:r>
-        <w:rPr>
-          <w:b/>
-          <w:bCs/>
-          <w:lang w:val="en-TH"/>
-        </w:rPr>
-        <w:t>Logistic Regression Predictor</w:t>
-      </w:r>
-      <w:r>
-        <w:rPr>
-          <w:lang w:val="en-TH"/>
-        </w:rPr>
-        <w:t xml:space="preserve"> – Drag Logistic Regression Predictor, connect the model input from the LR Learner and the data input from the </w:t>
-      </w:r>
-      <w:r>
-        <w:rPr>
-          <w:i/>
-          <w:iCs/>
-          <w:lang w:val="en-TH"/>
-        </w:rPr>
-        <w:t>second</w:t>
-      </w:r>
-      <w:r>
-        <w:rPr>
-          <w:lang w:val="en-TH"/>
-        </w:rPr>
-        <w:t xml:space="preserve"> output of Table Partitioner (test data); execute to obtain probability scores and predicted class.</w:t>
-      </w:r>
-    </w:p>
-    <w:p>
-      <w:pPr>
-        <w:spacing w:after="160" w:line="259" w:lineRule="auto"/>
-        <w:rPr>
-          <w:lang w:val="en-TH"/>
-        </w:rPr>
-      </w:pPr>
-      <w:r>
-        <w:rPr>
-          <w:lang w:val="en-TH"/>
-        </w:rPr>
-        <w:lastRenderedPageBreak/>
-        <w:t xml:space="preserve">3.3 </w:t>
-      </w:r>
-      <w:r>
-        <w:rPr>
-          <w:b/>
-          <w:bCs/>
-          <w:lang w:val="en-TH"/>
-        </w:rPr>
-        <w:t>Scorer (LR evaluation)</w:t>
-      </w:r>
-      <w:r>
-        <w:rPr>
-          <w:lang w:val="en-TH"/>
-        </w:rPr>
-        <w:t xml:space="preserve"> – Drag another Scorer, connect from LR Predictor, configure Outcome as the true class, and execute to compare LR performance with the Decision Tree baseline.</w:t>
-      </w:r>
-    </w:p>
-    <w:p>
-      <w:pPr>
-        <w:spacing w:after="160" w:line="259" w:lineRule="auto"/>
-        <w:rPr>
-          <w:lang w:val="en-TH"/>
-        </w:rPr>
-      </w:pPr>
-      <w:r>
-        <w:rPr>
-          <w:lang w:val="en-TH"/>
-        </w:rPr>
-        <w:t xml:space="preserve">3.4 </w:t>
-      </w:r>
-      <w:r>
-        <w:rPr>
-          <w:b/>
-          <w:bCs/>
-          <w:lang w:val="en-TH"/>
-        </w:rPr>
-        <w:t>PMML Writer (export LR to Python)</w:t>
-      </w:r>
-      <w:r>
-        <w:rPr>
-          <w:lang w:val="en-TH"/>
-        </w:rPr>
-        <w:t xml:space="preserve"> – Drag PMML Writer, connect from Logistic Regression Learner’s model port, configure the file name log-reg.pmml in the </w:t>
-      </w:r>
-      <w:r>
-        <w:rPr>
-          <w:lang w:val="en-TH"/>
-        </w:rPr>
-        <w:t>destination</w:t>
-      </w:r>
-      <w:r>
-        <w:rPr>
-          <w:lang w:val="en-TH"/>
-        </w:rPr>
-        <w:t xml:space="preserve"> folder; this allows the Python notebook to load and evaluate the KNIME LR model via PyPMML.</w:t>
-      </w:r>
-    </w:p>
-    <w:p>
-      <w:pPr>
-        <w:spacing w:after="160" w:line="259" w:lineRule="auto"/>
-        <w:rPr>
-          <w:lang w:val="en-TH"/>
-        </w:rPr>
-      </w:pPr>
-      <w:r>
-        <w:rPr>
-          <w:lang w:val="en-TH"/>
-        </w:rPr>
-        <w:t xml:space="preserve">3.5 </w:t>
-      </w:r>
-      <w:r>
-        <w:rPr>
-          <w:b/>
-          <w:bCs/>
-          <w:lang w:val="en-TH"/>
-        </w:rPr>
-        <w:t>Capture Workflow Start / End (wrap LR workflow as object)</w:t>
-      </w:r>
-      <w:r>
-        <w:rPr>
-          <w:lang w:val="en-TH"/>
-        </w:rPr>
-        <w:t xml:space="preserve"> – Drag Capture Workflow Start before the LR Predictor/Scorer branch and Capture Workflow End after them; this turns the whole LR scoring workflow into a </w:t>
-      </w:r>
-      <w:r>
-        <w:rPr>
-          <w:b/>
-          <w:bCs/>
-          <w:lang w:val="en-TH"/>
-        </w:rPr>
-        <w:t>workflow object</w:t>
-      </w:r>
-      <w:r>
-        <w:rPr>
-          <w:lang w:val="en-TH"/>
-        </w:rPr>
-        <w:t xml:space="preserve"> that the Global Feature Importance component can call internally.</w:t>
-      </w:r>
-    </w:p>
-    <w:p>
-      <w:pPr>
-        <w:spacing w:after="160" w:line="259" w:lineRule="auto"/>
-        <w:jc w:val="both"/>
-      </w:pPr>
-      <w:r>
-        <w:rPr>
-          <w:rStyle w:val="Strong"/>
-        </w:rPr>
-        <w:t>3.6 Global Feature Importance (download component from KNIME Hub and connect it)</w:t>
-      </w:r>
-      <w:r>
-        <w:br/>
-        <w:t xml:space="preserve">At the top-right of KNIME, click </w:t>
-      </w:r>
-      <w:r>
-        <w:t>‘</w:t>
+        <w:t>At the top-right of KNIME, click ‘</w:t>
       </w:r>
       <w:r>
         <w:rPr>
@@ -6623,6 +6735,7 @@
   <w:style w:type="character" w:default="1" w:styleId="DefaultParagraphFont">
     <w:name w:val="Default Paragraph Font"/>
     <w:uiPriority w:val="1"/>
+    <w:semiHidden/>
     <w:unhideWhenUsed/>
   </w:style>
   <w:style w:type="table" w:default="1" w:styleId="TableNormal">

</xml_diff>